<commit_message>
no esta sincronizandos todos los archivos. No sé por que
</commit_message>
<xml_diff>
--- a/00_PlantillaPapers/03_planeacion/Guion.docx
+++ b/00_PlantillaPapers/03_planeacion/Guion.docx
@@ -318,118 +318,116 @@
       </w:pPr>
     </w:p>
     <w:p>
-      <w:proofErr w:type="spellStart"/>
+      <w:pPr>
+        <w:rPr>
+          <w:lang w:val="en-US"/>
+        </w:rPr>
+      </w:pPr>
       <w:r>
         <w:rPr>
           <w:b/>
           <w:color w:val="0000FF"/>
           <w:sz w:val="24"/>
           <w:szCs w:val="24"/>
-        </w:rPr>
-        <w:t>Highlights</w:t>
-      </w:r>
-      <w:proofErr w:type="spellEnd"/>
+          <w:lang w:val="en-US"/>
+        </w:rPr>
+        <w:t xml:space="preserve">Highlights </w:t>
+      </w:r>
+      <w:r>
+        <w:rPr>
+          <w:color w:val="0000FF"/>
+          <w:sz w:val="24"/>
+          <w:szCs w:val="24"/>
+          <w:lang w:val="en-US"/>
+        </w:rPr>
+        <w:t>(3-5,</w:t>
+      </w:r>
+      <w:r>
+        <w:rPr>
+          <w:lang w:val="en-US"/>
+        </w:rPr>
+        <w:t xml:space="preserve"> </w:t>
+      </w:r>
+      <w:r>
+        <w:rPr>
+          <w:color w:val="0000FF"/>
+          <w:sz w:val="24"/>
+          <w:szCs w:val="24"/>
+          <w:lang w:val="en-US"/>
+        </w:rPr>
+        <w:t>maximum of 85 characters,  no siempre se usan</w:t>
+      </w:r>
+      <w:r>
+        <w:rPr>
+          <w:color w:val="0000FF"/>
+          <w:sz w:val="24"/>
+          <w:szCs w:val="24"/>
+          <w:lang w:val="en-US"/>
+        </w:rPr>
+        <w:t>, sólo por disciplina)</w:t>
+      </w:r>
+    </w:p>
+    <w:p>
+      <w:pPr>
+        <w:rPr>
+          <w:lang w:val="en-US"/>
+        </w:rPr>
+      </w:pPr>
+    </w:p>
+    <w:p>
       <w:r>
         <w:rPr>
           <w:b/>
           <w:color w:val="0000FF"/>
           <w:sz w:val="24"/>
           <w:szCs w:val="24"/>
-        </w:rPr>
-        <w:t xml:space="preserve"> </w:t>
-      </w:r>
-      <w:r>
-        <w:rPr>
-          <w:color w:val="0000FF"/>
-          <w:sz w:val="24"/>
-          <w:szCs w:val="24"/>
-        </w:rPr>
-        <w:t>(3-5,</w:t>
-      </w:r>
-      <w:r>
-        <w:t xml:space="preserve"> </w:t>
-      </w:r>
-      <w:proofErr w:type="spellStart"/>
-      <w:r>
-        <w:rPr>
-          <w:color w:val="0000FF"/>
-          <w:sz w:val="24"/>
-          <w:szCs w:val="24"/>
-        </w:rPr>
-        <w:t>maximum</w:t>
-      </w:r>
-      <w:proofErr w:type="spellEnd"/>
-      <w:r>
-        <w:rPr>
-          <w:color w:val="0000FF"/>
-          <w:sz w:val="24"/>
-          <w:szCs w:val="24"/>
-        </w:rPr>
-        <w:t xml:space="preserve"> </w:t>
-      </w:r>
-      <w:proofErr w:type="spellStart"/>
-      <w:r>
-        <w:rPr>
-          <w:color w:val="0000FF"/>
-          <w:sz w:val="24"/>
-          <w:szCs w:val="24"/>
-        </w:rPr>
-        <w:t>of</w:t>
-      </w:r>
-      <w:proofErr w:type="spellEnd"/>
-      <w:r>
-        <w:rPr>
-          <w:color w:val="0000FF"/>
-          <w:sz w:val="24"/>
-          <w:szCs w:val="24"/>
-        </w:rPr>
-        <w:t xml:space="preserve"> 85 </w:t>
-      </w:r>
-      <w:proofErr w:type="spellStart"/>
-      <w:r>
-        <w:rPr>
-          <w:color w:val="0000FF"/>
-          <w:sz w:val="24"/>
-          <w:szCs w:val="24"/>
-        </w:rPr>
-        <w:t>characters</w:t>
-      </w:r>
-      <w:proofErr w:type="spellEnd"/>
-      <w:r>
-        <w:rPr>
-          <w:color w:val="0000FF"/>
-          <w:sz w:val="24"/>
-          <w:szCs w:val="24"/>
-        </w:rPr>
-        <w:t>,  no siempre se usan</w:t>
-      </w:r>
-      <w:r>
-        <w:rPr>
-          <w:color w:val="0000FF"/>
-          <w:sz w:val="24"/>
-          <w:szCs w:val="24"/>
-        </w:rPr>
-        <w:t>, sólo por disciplina)</w:t>
-      </w:r>
-    </w:p>
-    <w:p/>
-    <w:p>
+          <w:lang w:val="en-US"/>
+        </w:rPr>
+        <w:t>TOC/Abstract Art</w:t>
+      </w:r>
       <w:r>
         <w:rPr>
           <w:b/>
           <w:color w:val="0000FF"/>
           <w:sz w:val="24"/>
           <w:szCs w:val="24"/>
-        </w:rPr>
-        <w:t>TOC/</w:t>
-      </w:r>
-      <w:proofErr w:type="spellStart"/>
+          <w:lang w:val="en-US"/>
+        </w:rPr>
+        <w:t>/ Graphical Abstract</w:t>
+      </w:r>
       <w:r>
         <w:rPr>
           <w:b/>
           <w:color w:val="0000FF"/>
           <w:sz w:val="24"/>
           <w:szCs w:val="24"/>
+          <w:lang w:val="en-US"/>
+        </w:rPr>
+        <w:t xml:space="preserve">. </w:t>
+      </w:r>
+      <w:r>
+        <w:rPr>
+          <w:color w:val="0000FF"/>
+          <w:sz w:val="24"/>
+          <w:szCs w:val="24"/>
+        </w:rPr>
+        <w:t>(No va en el texto principal, revisar la guía para los autores)</w:t>
+      </w:r>
+    </w:p>
+    <w:p/>
+    <w:p>
+      <w:pPr>
+        <w:rPr>
+          <w:sz w:val="24"/>
+          <w:szCs w:val="24"/>
+        </w:rPr>
+      </w:pPr>
+      <w:proofErr w:type="spellStart"/>
+      <w:r>
+        <w:rPr>
+          <w:b/>
+          <w:sz w:val="24"/>
+          <w:szCs w:val="24"/>
         </w:rPr>
         <w:t>Abstract</w:t>
       </w:r>
@@ -437,115 +435,30 @@
       <w:r>
         <w:rPr>
           <w:b/>
-          <w:color w:val="0000FF"/>
-          <w:sz w:val="24"/>
-          <w:szCs w:val="24"/>
-        </w:rPr>
-        <w:t xml:space="preserve"> Art</w:t>
-      </w:r>
-      <w:r>
-        <w:rPr>
-          <w:b/>
-          <w:color w:val="0000FF"/>
-          <w:sz w:val="24"/>
-          <w:szCs w:val="24"/>
-        </w:rPr>
-        <w:t xml:space="preserve">/ </w:t>
-      </w:r>
-      <w:proofErr w:type="spellStart"/>
-      <w:r>
-        <w:rPr>
-          <w:b/>
-          <w:color w:val="0000FF"/>
-          <w:sz w:val="24"/>
-          <w:szCs w:val="24"/>
-        </w:rPr>
-        <w:t>Graphical</w:t>
-      </w:r>
-      <w:proofErr w:type="spellEnd"/>
-      <w:r>
-        <w:rPr>
-          <w:b/>
-          <w:color w:val="0000FF"/>
+          <w:sz w:val="24"/>
+          <w:szCs w:val="24"/>
+        </w:rPr>
+        <w:t xml:space="preserve">. </w:t>
+      </w:r>
+      <w:r>
+        <w:rPr>
           <w:sz w:val="24"/>
           <w:szCs w:val="24"/>
         </w:rPr>
         <w:t xml:space="preserve"> </w:t>
       </w:r>
-      <w:proofErr w:type="spellStart"/>
-      <w:r>
-        <w:rPr>
-          <w:b/>
-          <w:color w:val="0000FF"/>
-          <w:sz w:val="24"/>
-          <w:szCs w:val="24"/>
-        </w:rPr>
-        <w:t>Abstract</w:t>
-      </w:r>
-      <w:proofErr w:type="spellEnd"/>
-      <w:r>
-        <w:rPr>
-          <w:b/>
-          <w:color w:val="0000FF"/>
-          <w:sz w:val="24"/>
-          <w:szCs w:val="24"/>
-        </w:rPr>
-        <w:t xml:space="preserve">. </w:t>
-      </w:r>
-      <w:r>
-        <w:rPr>
-          <w:color w:val="0000FF"/>
-          <w:sz w:val="24"/>
-          <w:szCs w:val="24"/>
-        </w:rPr>
-        <w:t>(No va en el texto principal, revisar la guía para los autores)</w:t>
-      </w:r>
-    </w:p>
-    <w:p/>
-    <w:p>
-      <w:pPr>
-        <w:rPr>
-          <w:sz w:val="24"/>
-          <w:szCs w:val="24"/>
-        </w:rPr>
-      </w:pPr>
-      <w:proofErr w:type="spellStart"/>
-      <w:r>
-        <w:rPr>
-          <w:b/>
-          <w:sz w:val="24"/>
-          <w:szCs w:val="24"/>
-        </w:rPr>
-        <w:t>Abstract</w:t>
-      </w:r>
-      <w:proofErr w:type="spellEnd"/>
-      <w:r>
-        <w:rPr>
-          <w:b/>
-          <w:sz w:val="24"/>
-          <w:szCs w:val="24"/>
-        </w:rPr>
-        <w:t xml:space="preserve">. </w:t>
-      </w:r>
-      <w:r>
-        <w:rPr>
-          <w:sz w:val="24"/>
-          <w:szCs w:val="24"/>
-        </w:rPr>
-        <w:t xml:space="preserve"> </w:t>
-      </w:r>
-    </w:p>
-    <w:p>
-      <w:pPr>
-        <w:rPr>
-          <w:sz w:val="24"/>
-          <w:szCs w:val="24"/>
-        </w:rPr>
-      </w:pPr>
-    </w:p>
-    <w:p>
-      <w:pPr>
-        <w:pStyle w:val="ListParagraph"/>
+    </w:p>
+    <w:p>
+      <w:pPr>
+        <w:rPr>
+          <w:sz w:val="24"/>
+          <w:szCs w:val="24"/>
+        </w:rPr>
+      </w:pPr>
+    </w:p>
+    <w:p>
+      <w:pPr>
+        <w:pStyle w:val="Prrafodelista"/>
         <w:numPr>
           <w:ilvl w:val="0"/>
           <w:numId w:val="6"/>
@@ -562,10 +475,17 @@
         </w:rPr>
         <w:t xml:space="preserve">One or two sentences providing a basic introduction to the field, comprehensible to a scientist in any discipline. </w:t>
       </w:r>
-    </w:p>
-    <w:p>
-      <w:pPr>
-        <w:pStyle w:val="ListParagraph"/>
+      <w:r>
+        <w:rPr>
+          <w:color w:val="1F497D" w:themeColor="text2"/>
+          <w:lang w:val="en-US"/>
+        </w:rPr>
+        <w:t xml:space="preserve"> </w:t>
+      </w:r>
+    </w:p>
+    <w:p>
+      <w:pPr>
+        <w:pStyle w:val="Prrafodelista"/>
         <w:numPr>
           <w:ilvl w:val="0"/>
           <w:numId w:val="6"/>
@@ -585,7 +505,7 @@
     </w:p>
     <w:p>
       <w:pPr>
-        <w:pStyle w:val="ListParagraph"/>
+        <w:pStyle w:val="Prrafodelista"/>
         <w:numPr>
           <w:ilvl w:val="0"/>
           <w:numId w:val="6"/>
@@ -605,7 +525,7 @@
     </w:p>
     <w:p>
       <w:pPr>
-        <w:pStyle w:val="ListParagraph"/>
+        <w:pStyle w:val="Prrafodelista"/>
         <w:numPr>
           <w:ilvl w:val="0"/>
           <w:numId w:val="6"/>
@@ -625,7 +545,7 @@
     </w:p>
     <w:p>
       <w:pPr>
-        <w:pStyle w:val="ListParagraph"/>
+        <w:pStyle w:val="Prrafodelista"/>
         <w:numPr>
           <w:ilvl w:val="0"/>
           <w:numId w:val="6"/>
@@ -645,7 +565,7 @@
     </w:p>
     <w:p>
       <w:pPr>
-        <w:pStyle w:val="ListParagraph"/>
+        <w:pStyle w:val="Prrafodelista"/>
         <w:numPr>
           <w:ilvl w:val="0"/>
           <w:numId w:val="6"/>
@@ -679,7 +599,7 @@
     </w:p>
     <w:p>
       <w:pPr>
-        <w:pStyle w:val="ListParagraph"/>
+        <w:pStyle w:val="Prrafodelista"/>
         <w:numPr>
           <w:ilvl w:val="0"/>
           <w:numId w:val="6"/>
@@ -729,7 +649,7 @@
     </w:p>
     <w:p>
       <w:pPr>
-        <w:pStyle w:val="ListParagraph"/>
+        <w:pStyle w:val="Prrafodelista"/>
         <w:numPr>
           <w:ilvl w:val="0"/>
           <w:numId w:val="9"/>
@@ -757,7 +677,7 @@
     </w:p>
     <w:p>
       <w:pPr>
-        <w:pStyle w:val="ListParagraph"/>
+        <w:pStyle w:val="Prrafodelista"/>
         <w:numPr>
           <w:ilvl w:val="0"/>
           <w:numId w:val="6"/>
@@ -777,7 +697,7 @@
     </w:p>
     <w:p>
       <w:pPr>
-        <w:pStyle w:val="ListParagraph"/>
+        <w:pStyle w:val="Prrafodelista"/>
         <w:numPr>
           <w:ilvl w:val="0"/>
           <w:numId w:val="6"/>
@@ -797,7 +717,7 @@
     </w:p>
     <w:p>
       <w:pPr>
-        <w:pStyle w:val="ListParagraph"/>
+        <w:pStyle w:val="Prrafodelista"/>
         <w:numPr>
           <w:ilvl w:val="0"/>
           <w:numId w:val="6"/>
@@ -817,7 +737,7 @@
     </w:p>
     <w:p>
       <w:pPr>
-        <w:pStyle w:val="ListParagraph"/>
+        <w:pStyle w:val="Prrafodelista"/>
         <w:numPr>
           <w:ilvl w:val="0"/>
           <w:numId w:val="6"/>
@@ -837,7 +757,7 @@
     </w:p>
     <w:p>
       <w:pPr>
-        <w:pStyle w:val="ListParagraph"/>
+        <w:pStyle w:val="Prrafodelista"/>
         <w:numPr>
           <w:ilvl w:val="0"/>
           <w:numId w:val="6"/>
@@ -857,7 +777,7 @@
     </w:p>
     <w:p>
       <w:pPr>
-        <w:pStyle w:val="ListParagraph"/>
+        <w:pStyle w:val="Prrafodelista"/>
         <w:numPr>
           <w:ilvl w:val="0"/>
           <w:numId w:val="6"/>
@@ -877,7 +797,7 @@
     </w:p>
     <w:p>
       <w:pPr>
-        <w:pStyle w:val="ListParagraph"/>
+        <w:pStyle w:val="Prrafodelista"/>
         <w:numPr>
           <w:ilvl w:val="0"/>
           <w:numId w:val="6"/>
@@ -904,7 +824,7 @@
     </w:p>
     <w:p>
       <w:pPr>
-        <w:pStyle w:val="ListParagraph"/>
+        <w:pStyle w:val="Prrafodelista"/>
         <w:numPr>
           <w:ilvl w:val="0"/>
           <w:numId w:val="6"/>
@@ -924,7 +844,7 @@
     </w:p>
     <w:p>
       <w:pPr>
-        <w:pStyle w:val="ListParagraph"/>
+        <w:pStyle w:val="Prrafodelista"/>
         <w:numPr>
           <w:ilvl w:val="0"/>
           <w:numId w:val="6"/>
@@ -944,7 +864,7 @@
     </w:p>
     <w:p>
       <w:pPr>
-        <w:pStyle w:val="ListParagraph"/>
+        <w:pStyle w:val="Prrafodelista"/>
         <w:numPr>
           <w:ilvl w:val="0"/>
           <w:numId w:val="6"/>
@@ -992,7 +912,7 @@
     </w:p>
     <w:p>
       <w:pPr>
-        <w:pStyle w:val="ListParagraph"/>
+        <w:pStyle w:val="Prrafodelista"/>
         <w:numPr>
           <w:ilvl w:val="0"/>
           <w:numId w:val="9"/>
@@ -1050,7 +970,7 @@
     </w:p>
     <w:p>
       <w:pPr>
-        <w:pStyle w:val="ListParagraph"/>
+        <w:pStyle w:val="Prrafodelista"/>
         <w:numPr>
           <w:ilvl w:val="0"/>
           <w:numId w:val="6"/>
@@ -1070,7 +990,7 @@
     </w:p>
     <w:p>
       <w:pPr>
-        <w:pStyle w:val="ListParagraph"/>
+        <w:pStyle w:val="Prrafodelista"/>
         <w:numPr>
           <w:ilvl w:val="0"/>
           <w:numId w:val="6"/>
@@ -1090,7 +1010,7 @@
     </w:p>
     <w:p>
       <w:pPr>
-        <w:pStyle w:val="ListParagraph"/>
+        <w:pStyle w:val="Prrafodelista"/>
         <w:numPr>
           <w:ilvl w:val="0"/>
           <w:numId w:val="6"/>
@@ -1110,7 +1030,7 @@
     </w:p>
     <w:p>
       <w:pPr>
-        <w:pStyle w:val="ListParagraph"/>
+        <w:pStyle w:val="Prrafodelista"/>
         <w:numPr>
           <w:ilvl w:val="0"/>
           <w:numId w:val="6"/>
@@ -1130,7 +1050,7 @@
     </w:p>
     <w:p>
       <w:pPr>
-        <w:pStyle w:val="ListParagraph"/>
+        <w:pStyle w:val="Prrafodelista"/>
         <w:numPr>
           <w:ilvl w:val="0"/>
           <w:numId w:val="6"/>
@@ -1150,7 +1070,7 @@
     </w:p>
     <w:p>
       <w:pPr>
-        <w:pStyle w:val="ListParagraph"/>
+        <w:pStyle w:val="Prrafodelista"/>
         <w:numPr>
           <w:ilvl w:val="0"/>
           <w:numId w:val="6"/>
@@ -1170,7 +1090,7 @@
     </w:p>
     <w:p>
       <w:pPr>
-        <w:pStyle w:val="ListParagraph"/>
+        <w:pStyle w:val="Prrafodelista"/>
         <w:numPr>
           <w:ilvl w:val="0"/>
           <w:numId w:val="6"/>
@@ -1190,7 +1110,7 @@
     </w:p>
     <w:p>
       <w:pPr>
-        <w:pStyle w:val="ListParagraph"/>
+        <w:pStyle w:val="Prrafodelista"/>
         <w:numPr>
           <w:ilvl w:val="0"/>
           <w:numId w:val="6"/>
@@ -1210,16 +1130,16 @@
     </w:p>
     <w:p>
       <w:pPr>
-        <w:pStyle w:val="ListParagraph"/>
-        <w:rPr>
-          <w:color w:val="1F497D" w:themeColor="text2"/>
-          <w:lang w:val="en-US"/>
-        </w:rPr>
-      </w:pPr>
-    </w:p>
-    <w:p>
-      <w:pPr>
-        <w:pStyle w:val="ListParagraph"/>
+        <w:pStyle w:val="Prrafodelista"/>
+        <w:rPr>
+          <w:color w:val="1F497D" w:themeColor="text2"/>
+          <w:lang w:val="en-US"/>
+        </w:rPr>
+      </w:pPr>
+    </w:p>
+    <w:p>
+      <w:pPr>
+        <w:pStyle w:val="Prrafodelista"/>
         <w:numPr>
           <w:ilvl w:val="1"/>
           <w:numId w:val="9"/>
@@ -1243,7 +1163,7 @@
     </w:p>
     <w:p>
       <w:pPr>
-        <w:pStyle w:val="ListParagraph"/>
+        <w:pStyle w:val="Prrafodelista"/>
         <w:rPr>
           <w:color w:val="C0504D" w:themeColor="accent2"/>
         </w:rPr>
@@ -1261,7 +1181,7 @@
     </w:p>
     <w:p>
       <w:pPr>
-        <w:pStyle w:val="ListParagraph"/>
+        <w:pStyle w:val="Prrafodelista"/>
         <w:numPr>
           <w:ilvl w:val="1"/>
           <w:numId w:val="9"/>
@@ -1285,7 +1205,7 @@
     </w:p>
     <w:p>
       <w:pPr>
-        <w:pStyle w:val="ListParagraph"/>
+        <w:pStyle w:val="Prrafodelista"/>
         <w:numPr>
           <w:ilvl w:val="2"/>
           <w:numId w:val="9"/>
@@ -1309,7 +1229,7 @@
     </w:p>
     <w:p>
       <w:pPr>
-        <w:pStyle w:val="ListParagraph"/>
+        <w:pStyle w:val="Prrafodelista"/>
         <w:numPr>
           <w:ilvl w:val="2"/>
           <w:numId w:val="9"/>
@@ -1342,7 +1262,7 @@
     </w:p>
     <w:p>
       <w:pPr>
-        <w:pStyle w:val="ListParagraph"/>
+        <w:pStyle w:val="Prrafodelista"/>
         <w:numPr>
           <w:ilvl w:val="2"/>
           <w:numId w:val="9"/>
@@ -1366,7 +1286,7 @@
     </w:p>
     <w:p>
       <w:pPr>
-        <w:pStyle w:val="ListParagraph"/>
+        <w:pStyle w:val="Prrafodelista"/>
         <w:numPr>
           <w:ilvl w:val="2"/>
           <w:numId w:val="9"/>
@@ -1408,7 +1328,7 @@
     </w:p>
     <w:p>
       <w:pPr>
-        <w:pStyle w:val="ListParagraph"/>
+        <w:pStyle w:val="Prrafodelista"/>
         <w:numPr>
           <w:ilvl w:val="2"/>
           <w:numId w:val="9"/>
@@ -1432,7 +1352,7 @@
     </w:p>
     <w:p>
       <w:pPr>
-        <w:pStyle w:val="ListParagraph"/>
+        <w:pStyle w:val="Prrafodelista"/>
         <w:numPr>
           <w:ilvl w:val="1"/>
           <w:numId w:val="9"/>
@@ -1456,7 +1376,7 @@
     </w:p>
     <w:p>
       <w:pPr>
-        <w:pStyle w:val="ListParagraph"/>
+        <w:pStyle w:val="Prrafodelista"/>
         <w:numPr>
           <w:ilvl w:val="1"/>
           <w:numId w:val="9"/>
@@ -1579,7 +1499,7 @@
     </w:p>
     <w:p>
       <w:pPr>
-        <w:pStyle w:val="ListParagraph"/>
+        <w:pStyle w:val="Prrafodelista"/>
         <w:numPr>
           <w:ilvl w:val="0"/>
           <w:numId w:val="12"/>
@@ -1599,7 +1519,7 @@
     </w:p>
     <w:p>
       <w:pPr>
-        <w:pStyle w:val="ListParagraph"/>
+        <w:pStyle w:val="Prrafodelista"/>
         <w:numPr>
           <w:ilvl w:val="0"/>
           <w:numId w:val="12"/>
@@ -1619,7 +1539,7 @@
     </w:p>
     <w:p>
       <w:pPr>
-        <w:pStyle w:val="ListParagraph"/>
+        <w:pStyle w:val="Prrafodelista"/>
         <w:numPr>
           <w:ilvl w:val="0"/>
           <w:numId w:val="12"/>
@@ -1640,7 +1560,7 @@
     </w:p>
     <w:p>
       <w:pPr>
-        <w:pStyle w:val="ListParagraph"/>
+        <w:pStyle w:val="Prrafodelista"/>
         <w:numPr>
           <w:ilvl w:val="0"/>
           <w:numId w:val="12"/>
@@ -1662,7 +1582,7 @@
     </w:p>
     <w:p>
       <w:pPr>
-        <w:pStyle w:val="ListParagraph"/>
+        <w:pStyle w:val="Prrafodelista"/>
         <w:ind w:left="785"/>
         <w:rPr>
           <w:color w:val="C0504D" w:themeColor="accent2"/>
@@ -1679,7 +1599,7 @@
     </w:p>
     <w:p>
       <w:pPr>
-        <w:pStyle w:val="ListParagraph"/>
+        <w:pStyle w:val="Prrafodelista"/>
         <w:ind w:left="785"/>
         <w:rPr>
           <w:color w:val="C0504D" w:themeColor="accent2"/>
@@ -1768,7 +1688,7 @@
     </w:p>
     <w:p>
       <w:pPr>
-        <w:pStyle w:val="ListParagraph"/>
+        <w:pStyle w:val="Prrafodelista"/>
         <w:numPr>
           <w:ilvl w:val="0"/>
           <w:numId w:val="6"/>
@@ -1788,7 +1708,7 @@
     </w:p>
     <w:p>
       <w:pPr>
-        <w:pStyle w:val="ListParagraph"/>
+        <w:pStyle w:val="Prrafodelista"/>
         <w:numPr>
           <w:ilvl w:val="0"/>
           <w:numId w:val="6"/>
@@ -1808,7 +1728,7 @@
     </w:p>
     <w:p>
       <w:pPr>
-        <w:pStyle w:val="ListParagraph"/>
+        <w:pStyle w:val="Prrafodelista"/>
         <w:numPr>
           <w:ilvl w:val="0"/>
           <w:numId w:val="6"/>
@@ -1828,7 +1748,7 @@
     </w:p>
     <w:p>
       <w:pPr>
-        <w:pStyle w:val="ListParagraph"/>
+        <w:pStyle w:val="Prrafodelista"/>
         <w:numPr>
           <w:ilvl w:val="0"/>
           <w:numId w:val="6"/>
@@ -1848,7 +1768,7 @@
     </w:p>
     <w:p>
       <w:pPr>
-        <w:pStyle w:val="ListParagraph"/>
+        <w:pStyle w:val="Prrafodelista"/>
         <w:numPr>
           <w:ilvl w:val="0"/>
           <w:numId w:val="6"/>
@@ -1868,7 +1788,7 @@
     </w:p>
     <w:p>
       <w:pPr>
-        <w:pStyle w:val="ListParagraph"/>
+        <w:pStyle w:val="Prrafodelista"/>
         <w:numPr>
           <w:ilvl w:val="0"/>
           <w:numId w:val="6"/>
@@ -1895,7 +1815,7 @@
     </w:p>
     <w:p>
       <w:pPr>
-        <w:pStyle w:val="ListParagraph"/>
+        <w:pStyle w:val="Prrafodelista"/>
         <w:numPr>
           <w:ilvl w:val="0"/>
           <w:numId w:val="6"/>
@@ -1957,7 +1877,7 @@
     </w:p>
     <w:p>
       <w:pPr>
-        <w:pStyle w:val="ListParagraph"/>
+        <w:pStyle w:val="Prrafodelista"/>
         <w:numPr>
           <w:ilvl w:val="0"/>
           <w:numId w:val="6"/>
@@ -1998,7 +1918,7 @@
     </w:p>
     <w:p>
       <w:pPr>
-        <w:pStyle w:val="ListParagraph"/>
+        <w:pStyle w:val="Prrafodelista"/>
         <w:numPr>
           <w:ilvl w:val="0"/>
           <w:numId w:val="6"/>
@@ -2039,7 +1959,7 @@
     </w:p>
     <w:p>
       <w:pPr>
-        <w:pStyle w:val="ListParagraph"/>
+        <w:pStyle w:val="Prrafodelista"/>
         <w:numPr>
           <w:ilvl w:val="0"/>
           <w:numId w:val="6"/>
@@ -2094,7 +2014,7 @@
     </w:p>
     <w:p>
       <w:pPr>
-        <w:pStyle w:val="ListParagraph"/>
+        <w:pStyle w:val="Prrafodelista"/>
         <w:numPr>
           <w:ilvl w:val="0"/>
           <w:numId w:val="6"/>
@@ -2143,7 +2063,7 @@
     </w:p>
     <w:p>
       <w:pPr>
-        <w:pStyle w:val="ListParagraph"/>
+        <w:pStyle w:val="Prrafodelista"/>
         <w:numPr>
           <w:ilvl w:val="0"/>
           <w:numId w:val="6"/>
@@ -2170,7 +2090,7 @@
     </w:p>
     <w:p>
       <w:pPr>
-        <w:pStyle w:val="ListParagraph"/>
+        <w:pStyle w:val="Prrafodelista"/>
         <w:numPr>
           <w:ilvl w:val="0"/>
           <w:numId w:val="6"/>
@@ -2204,7 +2124,7 @@
     </w:p>
     <w:p>
       <w:pPr>
-        <w:pStyle w:val="ListParagraph"/>
+        <w:pStyle w:val="Prrafodelista"/>
         <w:numPr>
           <w:ilvl w:val="0"/>
           <w:numId w:val="6"/>
@@ -2231,7 +2151,7 @@
     </w:p>
     <w:p>
       <w:pPr>
-        <w:pStyle w:val="ListParagraph"/>
+        <w:pStyle w:val="Prrafodelista"/>
         <w:numPr>
           <w:ilvl w:val="0"/>
           <w:numId w:val="6"/>
@@ -4148,7 +4068,7 @@
       <w:sz w:val="22"/>
     </w:rPr>
   </w:style>
-  <w:style w:type="paragraph" w:styleId="Heading1">
+  <w:style w:type="paragraph" w:styleId="Ttulo1">
     <w:name w:val="heading 1"/>
     <w:basedOn w:val="Heading"/>
     <w:next w:val="Normal"/>
@@ -4166,7 +4086,7 @@
       <w:szCs w:val="40"/>
     </w:rPr>
   </w:style>
-  <w:style w:type="paragraph" w:styleId="Heading2">
+  <w:style w:type="paragraph" w:styleId="Ttulo2">
     <w:name w:val="heading 2"/>
     <w:basedOn w:val="Heading"/>
     <w:next w:val="Normal"/>
@@ -4184,7 +4104,7 @@
       <w:szCs w:val="32"/>
     </w:rPr>
   </w:style>
-  <w:style w:type="paragraph" w:styleId="Heading3">
+  <w:style w:type="paragraph" w:styleId="Ttulo3">
     <w:name w:val="heading 3"/>
     <w:basedOn w:val="Heading"/>
     <w:next w:val="Normal"/>
@@ -4201,7 +4121,7 @@
       <w:color w:val="434343"/>
     </w:rPr>
   </w:style>
-  <w:style w:type="paragraph" w:styleId="Heading4">
+  <w:style w:type="paragraph" w:styleId="Ttulo4">
     <w:name w:val="heading 4"/>
     <w:basedOn w:val="Heading"/>
     <w:next w:val="Normal"/>
@@ -4220,7 +4140,7 @@
       <w:szCs w:val="24"/>
     </w:rPr>
   </w:style>
-  <w:style w:type="paragraph" w:styleId="Heading5">
+  <w:style w:type="paragraph" w:styleId="Ttulo5">
     <w:name w:val="heading 5"/>
     <w:basedOn w:val="Heading"/>
     <w:next w:val="Normal"/>
@@ -4239,7 +4159,7 @@
       <w:szCs w:val="22"/>
     </w:rPr>
   </w:style>
-  <w:style w:type="paragraph" w:styleId="Heading6">
+  <w:style w:type="paragraph" w:styleId="Ttulo6">
     <w:name w:val="heading 6"/>
     <w:basedOn w:val="Heading"/>
     <w:next w:val="Normal"/>
@@ -4259,13 +4179,13 @@
       <w:szCs w:val="22"/>
     </w:rPr>
   </w:style>
-  <w:style w:type="character" w:default="1" w:styleId="DefaultParagraphFont">
+  <w:style w:type="character" w:default="1" w:styleId="Fuentedeprrafopredeter">
     <w:name w:val="Default Paragraph Font"/>
     <w:uiPriority w:val="1"/>
     <w:semiHidden/>
     <w:unhideWhenUsed/>
   </w:style>
-  <w:style w:type="table" w:default="1" w:styleId="TableNormal">
+  <w:style w:type="table" w:default="1" w:styleId="Tablanormal">
     <w:name w:val="Normal Table"/>
     <w:uiPriority w:val="99"/>
     <w:semiHidden/>
@@ -4280,7 +4200,7 @@
       </w:tblCellMar>
     </w:tblPr>
   </w:style>
-  <w:style w:type="numbering" w:default="1" w:styleId="NoList">
+  <w:style w:type="numbering" w:default="1" w:styleId="Sinlista">
     <w:name w:val="No List"/>
     <w:uiPriority w:val="99"/>
     <w:semiHidden/>
@@ -4525,14 +4445,14 @@
       <w:spacing w:after="140" w:line="288" w:lineRule="auto"/>
     </w:pPr>
   </w:style>
-  <w:style w:type="paragraph" w:styleId="List">
+  <w:style w:type="paragraph" w:styleId="Lista">
     <w:name w:val="List"/>
     <w:basedOn w:val="TextBody"/>
     <w:rPr>
       <w:rFonts w:cs="FreeSans"/>
     </w:rPr>
   </w:style>
-  <w:style w:type="paragraph" w:styleId="Caption">
+  <w:style w:type="paragraph" w:styleId="Descripcin">
     <w:name w:val="caption"/>
     <w:basedOn w:val="Normal"/>
     <w:qFormat/>
@@ -4569,7 +4489,7 @@
       <w:sz w:val="22"/>
     </w:rPr>
   </w:style>
-  <w:style w:type="paragraph" w:styleId="Title">
+  <w:style w:type="paragraph" w:styleId="Ttulo">
     <w:name w:val="Title"/>
     <w:basedOn w:val="LO-normal"/>
     <w:next w:val="Normal"/>
@@ -4584,7 +4504,7 @@
       <w:szCs w:val="52"/>
     </w:rPr>
   </w:style>
-  <w:style w:type="paragraph" w:styleId="Subtitle">
+  <w:style w:type="paragraph" w:styleId="Subttulo">
     <w:name w:val="Subtitle"/>
     <w:basedOn w:val="LO-normal"/>
     <w:next w:val="Normal"/>
@@ -4600,7 +4520,7 @@
       <w:szCs w:val="30"/>
     </w:rPr>
   </w:style>
-  <w:style w:type="paragraph" w:styleId="ListParagraph">
+  <w:style w:type="paragraph" w:styleId="Prrafodelista">
     <w:name w:val="List Paragraph"/>
     <w:basedOn w:val="Normal"/>
     <w:uiPriority w:val="34"/>
@@ -4615,10 +4535,10 @@
       <w:szCs w:val="20"/>
     </w:rPr>
   </w:style>
-  <w:style w:type="paragraph" w:styleId="Header">
+  <w:style w:type="paragraph" w:styleId="Encabezado">
     <w:name w:val="header"/>
     <w:basedOn w:val="Normal"/>
-    <w:link w:val="HeaderChar"/>
+    <w:link w:val="EncabezadoCar"/>
     <w:uiPriority w:val="99"/>
     <w:unhideWhenUsed/>
     <w:rsid w:val="00C14FE9"/>
@@ -4634,10 +4554,10 @@
       <w:szCs w:val="20"/>
     </w:rPr>
   </w:style>
-  <w:style w:type="character" w:customStyle="1" w:styleId="HeaderChar">
-    <w:name w:val="Header Char"/>
-    <w:basedOn w:val="DefaultParagraphFont"/>
-    <w:link w:val="Header"/>
+  <w:style w:type="character" w:customStyle="1" w:styleId="EncabezadoCar">
+    <w:name w:val="Encabezado Car"/>
+    <w:basedOn w:val="Fuentedeprrafopredeter"/>
+    <w:link w:val="Encabezado"/>
     <w:uiPriority w:val="99"/>
     <w:rsid w:val="00C14FE9"/>
     <w:rPr>
@@ -4646,10 +4566,10 @@
       <w:szCs w:val="20"/>
     </w:rPr>
   </w:style>
-  <w:style w:type="paragraph" w:styleId="Footer">
+  <w:style w:type="paragraph" w:styleId="Piedepgina">
     <w:name w:val="footer"/>
     <w:basedOn w:val="Normal"/>
-    <w:link w:val="FooterChar"/>
+    <w:link w:val="PiedepginaCar"/>
     <w:uiPriority w:val="99"/>
     <w:unhideWhenUsed/>
     <w:rsid w:val="00C14FE9"/>
@@ -4665,10 +4585,10 @@
       <w:szCs w:val="20"/>
     </w:rPr>
   </w:style>
-  <w:style w:type="character" w:customStyle="1" w:styleId="FooterChar">
-    <w:name w:val="Footer Char"/>
-    <w:basedOn w:val="DefaultParagraphFont"/>
-    <w:link w:val="Footer"/>
+  <w:style w:type="character" w:customStyle="1" w:styleId="PiedepginaCar">
+    <w:name w:val="Pie de página Car"/>
+    <w:basedOn w:val="Fuentedeprrafopredeter"/>
+    <w:link w:val="Piedepgina"/>
     <w:uiPriority w:val="99"/>
     <w:rsid w:val="00C14FE9"/>
     <w:rPr>

</xml_diff>

<commit_message>
Introduje un modelo de guion
</commit_message>
<xml_diff>
--- a/00_PlantillaPapers/03_planeacion/Guion.docx
+++ b/00_PlantillaPapers/03_planeacion/Guion.docx
@@ -156,34 +156,7 @@
           <w:szCs w:val="24"/>
           <w:lang w:val="en-US"/>
         </w:rPr>
-        <w:t>José-</w:t>
-      </w:r>
-      <w:proofErr w:type="spellStart"/>
-      <w:r>
-        <w:rPr>
-          <w:sz w:val="24"/>
-          <w:szCs w:val="24"/>
-          <w:lang w:val="en-US"/>
-        </w:rPr>
-        <w:t>GIlberto</w:t>
-      </w:r>
-      <w:proofErr w:type="spellEnd"/>
-      <w:r>
-        <w:rPr>
-          <w:sz w:val="24"/>
-          <w:szCs w:val="24"/>
-          <w:lang w:val="en-US"/>
-        </w:rPr>
-        <w:t xml:space="preserve"> Cardoso-</w:t>
-      </w:r>
-      <w:proofErr w:type="spellStart"/>
-      <w:r>
-        <w:rPr>
-          <w:sz w:val="24"/>
-          <w:szCs w:val="24"/>
-          <w:lang w:val="en-US"/>
-        </w:rPr>
-        <w:t>Mohedano</w:t>
+        <w:t>José-GIlberto Cardoso-Mohedano</w:t>
       </w:r>
       <w:r>
         <w:rPr>
@@ -194,7 +167,6 @@
         </w:rPr>
         <w:t>a</w:t>
       </w:r>
-      <w:proofErr w:type="spellEnd"/>
     </w:p>
     <w:p>
       <w:pPr>
@@ -242,17 +214,8 @@
           <w:sz w:val="24"/>
           <w:szCs w:val="24"/>
         </w:rPr>
-        <w:t xml:space="preserve"> Estación el Carmen, Instituto de Ciencias del Mar y Limnología, Universidad Nacional Autónoma de México, Carretera Carmen-Puerto Real km. 9.5, 24157 Ciudad del Carmen, Campeche, </w:t>
-      </w:r>
-      <w:proofErr w:type="spellStart"/>
-      <w:r>
-        <w:rPr>
-          <w:sz w:val="24"/>
-          <w:szCs w:val="24"/>
-        </w:rPr>
-        <w:t>Mexico</w:t>
-      </w:r>
-      <w:proofErr w:type="spellEnd"/>
+        <w:t xml:space="preserve"> Estación el Carmen, Instituto de Ciencias del Mar y Limnología, Universidad Nacional Autónoma de México, Carretera Carmen-Puerto Real km. 9.5, 24157 Ciudad del Carmen, Campeche, Mexico</w:t>
+      </w:r>
     </w:p>
     <w:p>
       <w:pPr>
@@ -422,23 +385,13 @@
           <w:szCs w:val="24"/>
         </w:rPr>
       </w:pPr>
-      <w:proofErr w:type="spellStart"/>
       <w:r>
         <w:rPr>
           <w:b/>
           <w:sz w:val="24"/>
           <w:szCs w:val="24"/>
         </w:rPr>
-        <w:t>Abstract</w:t>
-      </w:r>
-      <w:proofErr w:type="spellEnd"/>
-      <w:r>
-        <w:rPr>
-          <w:b/>
-          <w:sz w:val="24"/>
-          <w:szCs w:val="24"/>
-        </w:rPr>
-        <w:t xml:space="preserve">. </w:t>
+        <w:t xml:space="preserve">Abstract. </w:t>
       </w:r>
       <w:r>
         <w:rPr>
@@ -772,7 +725,14 @@
           <w:color w:val="1F497D" w:themeColor="text2"/>
           <w:lang w:val="en-US"/>
         </w:rPr>
-        <w:t>Provide a transition between the general problem area and the literature review</w:t>
+        <w:t xml:space="preserve">Provide a transition between the general problem area and the </w:t>
+      </w:r>
+      <w:r>
+        <w:rPr>
+          <w:color w:val="1F497D" w:themeColor="text2"/>
+          <w:lang w:val="en-US"/>
+        </w:rPr>
+        <w:t>“State of the art”</w:t>
       </w:r>
     </w:p>
     <w:p>
@@ -1570,7 +1530,6 @@
           <w:lang w:val="en-US"/>
         </w:rPr>
       </w:pPr>
-      <w:proofErr w:type="spellStart"/>
       <w:r>
         <w:rPr>
           <w:color w:val="1F497D" w:themeColor="text2"/>
@@ -1578,7 +1537,6 @@
         </w:rPr>
         <w:t>Etc</w:t>
       </w:r>
-      <w:proofErr w:type="spellEnd"/>
     </w:p>
     <w:p>
       <w:pPr>

</xml_diff>